<commit_message>
verificando cambios en git
Se modifico el documento para observar sus cambios, resultados: ninguno
</commit_message>
<xml_diff>
--- a/Word de configuración versión 1.docx
+++ b/Word de configuración versión 1.docx
@@ -25,7 +25,48 @@
         <w:rPr>
           <w:lang w:val="es-ES"/>
         </w:rPr>
-        <w:t xml:space="preserve">Ejemplo de un documento de  pase o reporte de código </w:t>
+        <w:t xml:space="preserve">Ejemplo de un documento de pase o reporte de código </w:t>
+      </w:r>
+    </w:p>
+    <w:p>
+      <w:pPr>
+        <w:rPr>
+          <w:lang w:val="es-ES"/>
+        </w:rPr>
+      </w:pPr>
+    </w:p>
+    <w:p>
+      <w:pPr>
+        <w:rPr>
+          <w:lang w:val="es-ES"/>
+        </w:rPr>
+      </w:pPr>
+      <w:r>
+        <w:rPr>
+          <w:lang w:val="es-ES"/>
+        </w:rPr>
+        <w:t xml:space="preserve">Segundo </w:t>
+      </w:r>
+      <w:proofErr w:type="spellStart"/>
+      <w:r>
+        <w:rPr>
+          <w:lang w:val="es-ES"/>
+        </w:rPr>
+        <w:t>commit</w:t>
+      </w:r>
+      <w:proofErr w:type="spellEnd"/>
+    </w:p>
+    <w:p>
+      <w:pPr>
+        <w:rPr>
+          <w:lang w:val="es-ES"/>
+        </w:rPr>
+      </w:pPr>
+      <w:r>
+        <w:rPr>
+          <w:lang w:val="es-ES"/>
+        </w:rPr>
+        <w:t>Agregando una observación  nueva no comentada anteriormente a  última hora</w:t>
       </w:r>
     </w:p>
     <w:sectPr>

</xml_diff>